<commit_message>
CSCI 3 Final Exam
</commit_message>
<xml_diff>
--- a/CSCI I, II, III/CSCI 3/Final Exam.docx
+++ b/CSCI I, II, III/CSCI 3/Final Exam.docx
@@ -389,25 +389,7 @@
           <w:sz w:val="24"/>
           <w:szCs w:val="24"/>
         </w:rPr>
-        <w:t xml:space="preserve">runs for a number of </w:t>
-      </w:r>
-      <w:proofErr w:type="gramStart"/>
-      <w:r>
-        <w:rPr>
-          <w:rFonts w:asciiTheme="minorHAnsi" w:hAnsiTheme="minorHAnsi" w:cstheme="minorHAnsi"/>
-          <w:sz w:val="24"/>
-          <w:szCs w:val="24"/>
-        </w:rPr>
-        <w:t>time</w:t>
-      </w:r>
-      <w:proofErr w:type="gramEnd"/>
-      <w:r>
-        <w:rPr>
-          <w:rFonts w:asciiTheme="minorHAnsi" w:hAnsiTheme="minorHAnsi" w:cstheme="minorHAnsi"/>
-          <w:sz w:val="24"/>
-          <w:szCs w:val="24"/>
-        </w:rPr>
-        <w:t xml:space="preserve"> slices equal to its length. Your simulator must output</w:t>
+        <w:t>runs for a number of time slices equal to its length. Your simulator must output</w:t>
       </w:r>
     </w:p>
     <w:p>
@@ -495,6 +477,36 @@
           <w:szCs w:val="24"/>
         </w:rPr>
         <w:t>Hint: Refer to Assignment 3 on how to construct a priority queue in Java.</w:t>
+      </w:r>
+    </w:p>
+    <w:p>
+      <w:pPr>
+        <w:pStyle w:val="p1"/>
+        <w:ind w:left="720"/>
+        <w:rPr>
+          <w:rFonts w:asciiTheme="minorHAnsi" w:hAnsiTheme="minorHAnsi" w:cstheme="minorHAnsi"/>
+          <w:sz w:val="24"/>
+          <w:szCs w:val="24"/>
+        </w:rPr>
+      </w:pPr>
+    </w:p>
+    <w:p>
+      <w:pPr>
+        <w:pStyle w:val="p1"/>
+        <w:ind w:left="720"/>
+        <w:rPr>
+          <w:rFonts w:asciiTheme="minorHAnsi" w:hAnsiTheme="minorHAnsi" w:cstheme="minorHAnsi"/>
+          <w:sz w:val="24"/>
+          <w:szCs w:val="24"/>
+        </w:rPr>
+      </w:pPr>
+      <w:r>
+        <w:rPr>
+          <w:rFonts w:asciiTheme="minorHAnsi" w:hAnsiTheme="minorHAnsi" w:cstheme="minorHAnsi"/>
+          <w:sz w:val="24"/>
+          <w:szCs w:val="24"/>
+        </w:rPr>
+        <w:t>see scheduler.java and driver.java</w:t>
       </w:r>
     </w:p>
     <w:p>
@@ -643,6 +655,55 @@
     <w:p>
       <w:pPr>
         <w:pStyle w:val="p1"/>
+        <w:ind w:left="1440"/>
+        <w:rPr>
+          <w:rFonts w:asciiTheme="minorHAnsi" w:hAnsiTheme="minorHAnsi" w:cstheme="minorHAnsi"/>
+          <w:sz w:val="24"/>
+          <w:szCs w:val="24"/>
+        </w:rPr>
+      </w:pPr>
+      <w:r>
+        <w:rPr>
+          <w:rFonts w:asciiTheme="minorHAnsi" w:hAnsiTheme="minorHAnsi" w:cstheme="minorHAnsi"/>
+          <w:sz w:val="24"/>
+          <w:szCs w:val="24"/>
+        </w:rPr>
+        <w:t>Hash table chaining can perform efficiently with a load factor of more than 1. Tables based on open addressing schemes require a load factor that does not exceed 0.7 to be efficient. 30% of slots remain empty which leads to wasted memory.</w:t>
+      </w:r>
+    </w:p>
+    <w:p>
+      <w:pPr>
+        <w:pStyle w:val="p1"/>
+        <w:ind w:left="1440"/>
+        <w:rPr>
+          <w:rFonts w:asciiTheme="minorHAnsi" w:hAnsiTheme="minorHAnsi" w:cstheme="minorHAnsi"/>
+          <w:sz w:val="24"/>
+          <w:szCs w:val="24"/>
+        </w:rPr>
+      </w:pPr>
+      <w:r>
+        <w:rPr>
+          <w:rFonts w:asciiTheme="minorHAnsi" w:hAnsiTheme="minorHAnsi" w:cstheme="minorHAnsi"/>
+          <w:sz w:val="24"/>
+          <w:szCs w:val="24"/>
+        </w:rPr>
+        <w:t>When the table is full, linear and quadratic probing cant tolerate load. Separate chaining scheme places n item in n size table. The load factor can be greater than one which can be handled by storing them in separate chain.</w:t>
+      </w:r>
+    </w:p>
+    <w:p>
+      <w:pPr>
+        <w:pStyle w:val="p1"/>
+        <w:ind w:left="1440"/>
+        <w:rPr>
+          <w:rFonts w:asciiTheme="minorHAnsi" w:hAnsiTheme="minorHAnsi" w:cstheme="minorHAnsi"/>
+          <w:sz w:val="24"/>
+          <w:szCs w:val="24"/>
+        </w:rPr>
+      </w:pPr>
+    </w:p>
+    <w:p>
+      <w:pPr>
+        <w:pStyle w:val="p1"/>
         <w:numPr>
           <w:ilvl w:val="0"/>
           <w:numId w:val="9"/>
@@ -985,6 +1046,936 @@
     <w:p>
       <w:pPr>
         <w:pStyle w:val="p1"/>
+        <w:ind w:left="1440"/>
+        <w:rPr>
+          <w:rFonts w:asciiTheme="minorHAnsi" w:hAnsiTheme="minorHAnsi" w:cstheme="minorHAnsi"/>
+          <w:sz w:val="24"/>
+          <w:szCs w:val="24"/>
+        </w:rPr>
+      </w:pPr>
+    </w:p>
+    <w:p>
+      <w:pPr>
+        <w:pStyle w:val="p1"/>
+        <w:ind w:left="1440"/>
+        <w:rPr>
+          <w:rFonts w:asciiTheme="minorHAnsi" w:hAnsiTheme="minorHAnsi" w:cstheme="minorHAnsi"/>
+          <w:sz w:val="24"/>
+          <w:szCs w:val="24"/>
+        </w:rPr>
+      </w:pPr>
+      <w:r>
+        <w:rPr>
+          <w:rFonts w:asciiTheme="minorHAnsi" w:hAnsiTheme="minorHAnsi" w:cstheme="minorHAnsi"/>
+          <w:sz w:val="24"/>
+          <w:szCs w:val="24"/>
+        </w:rPr>
+        <w:t>h(12)=(3x12+5) mod 11 = 41 mod 11 = 8</w:t>
+      </w:r>
+    </w:p>
+    <w:p>
+      <w:pPr>
+        <w:pStyle w:val="p1"/>
+        <w:ind w:left="1440"/>
+        <w:rPr>
+          <w:rFonts w:asciiTheme="minorHAnsi" w:hAnsiTheme="minorHAnsi" w:cstheme="minorHAnsi"/>
+          <w:sz w:val="24"/>
+          <w:szCs w:val="24"/>
+        </w:rPr>
+      </w:pPr>
+      <w:r>
+        <w:rPr>
+          <w:rFonts w:asciiTheme="minorHAnsi" w:hAnsiTheme="minorHAnsi" w:cstheme="minorHAnsi"/>
+          <w:sz w:val="24"/>
+          <w:szCs w:val="24"/>
+        </w:rPr>
+        <w:t>h(44)=(3x44+5) mod 11 = 137 mod 11 = 5</w:t>
+      </w:r>
+    </w:p>
+    <w:p>
+      <w:pPr>
+        <w:pStyle w:val="p1"/>
+        <w:ind w:left="1440"/>
+        <w:rPr>
+          <w:rFonts w:asciiTheme="minorHAnsi" w:hAnsiTheme="minorHAnsi" w:cstheme="minorHAnsi"/>
+          <w:sz w:val="24"/>
+          <w:szCs w:val="24"/>
+        </w:rPr>
+      </w:pPr>
+      <w:r>
+        <w:rPr>
+          <w:rFonts w:asciiTheme="minorHAnsi" w:hAnsiTheme="minorHAnsi" w:cstheme="minorHAnsi"/>
+          <w:sz w:val="24"/>
+          <w:szCs w:val="24"/>
+        </w:rPr>
+        <w:t>h(13)=(3x13+5) mod 11 = 44 mod 11 = 0</w:t>
+      </w:r>
+    </w:p>
+    <w:p>
+      <w:pPr>
+        <w:pStyle w:val="p1"/>
+        <w:ind w:left="1440"/>
+        <w:rPr>
+          <w:rFonts w:asciiTheme="minorHAnsi" w:hAnsiTheme="minorHAnsi" w:cstheme="minorHAnsi"/>
+          <w:sz w:val="24"/>
+          <w:szCs w:val="24"/>
+        </w:rPr>
+      </w:pPr>
+      <w:r>
+        <w:rPr>
+          <w:rFonts w:asciiTheme="minorHAnsi" w:hAnsiTheme="minorHAnsi" w:cstheme="minorHAnsi"/>
+          <w:sz w:val="24"/>
+          <w:szCs w:val="24"/>
+        </w:rPr>
+        <w:t>h(88) = (3x88+5) mod 11 = 269 mod 11 = 5 -&gt; collision</w:t>
+      </w:r>
+    </w:p>
+    <w:p>
+      <w:pPr>
+        <w:pStyle w:val="p1"/>
+        <w:ind w:left="1440"/>
+        <w:rPr>
+          <w:rFonts w:asciiTheme="minorHAnsi" w:hAnsiTheme="minorHAnsi" w:cstheme="minorHAnsi"/>
+          <w:sz w:val="24"/>
+          <w:szCs w:val="24"/>
+        </w:rPr>
+      </w:pPr>
+      <w:r>
+        <w:rPr>
+          <w:rFonts w:asciiTheme="minorHAnsi" w:hAnsiTheme="minorHAnsi" w:cstheme="minorHAnsi"/>
+          <w:sz w:val="24"/>
+          <w:szCs w:val="24"/>
+        </w:rPr>
+        <w:tab/>
+        <w:t>(h(88)+f(1)) mod 11 = (5+1) mod 11 = 6 mod 11 = 6</w:t>
+      </w:r>
+    </w:p>
+    <w:p>
+      <w:pPr>
+        <w:pStyle w:val="p1"/>
+        <w:ind w:left="1440"/>
+        <w:rPr>
+          <w:rFonts w:asciiTheme="minorHAnsi" w:hAnsiTheme="minorHAnsi" w:cstheme="minorHAnsi"/>
+          <w:sz w:val="24"/>
+          <w:szCs w:val="24"/>
+        </w:rPr>
+      </w:pPr>
+      <w:r>
+        <w:rPr>
+          <w:rFonts w:asciiTheme="minorHAnsi" w:hAnsiTheme="minorHAnsi" w:cstheme="minorHAnsi"/>
+          <w:sz w:val="24"/>
+          <w:szCs w:val="24"/>
+        </w:rPr>
+        <w:t>h(23) = (3x23+5) mod 11 = 74 mod 11 = 8 -&gt; collision</w:t>
+      </w:r>
+    </w:p>
+    <w:p>
+      <w:pPr>
+        <w:pStyle w:val="p1"/>
+        <w:ind w:left="1440"/>
+        <w:rPr>
+          <w:rFonts w:asciiTheme="minorHAnsi" w:hAnsiTheme="minorHAnsi" w:cstheme="minorHAnsi"/>
+          <w:sz w:val="24"/>
+          <w:szCs w:val="24"/>
+        </w:rPr>
+      </w:pPr>
+      <w:r>
+        <w:rPr>
+          <w:rFonts w:asciiTheme="minorHAnsi" w:hAnsiTheme="minorHAnsi" w:cstheme="minorHAnsi"/>
+          <w:sz w:val="24"/>
+          <w:szCs w:val="24"/>
+        </w:rPr>
+        <w:tab/>
+        <w:t>(h(23)+f(1)) mod 11 = (8+1) mod 11 = 9 mod 11 = 9</w:t>
+      </w:r>
+    </w:p>
+    <w:p>
+      <w:pPr>
+        <w:pStyle w:val="p1"/>
+        <w:ind w:left="1440"/>
+        <w:rPr>
+          <w:rFonts w:asciiTheme="minorHAnsi" w:hAnsiTheme="minorHAnsi" w:cstheme="minorHAnsi"/>
+          <w:sz w:val="24"/>
+          <w:szCs w:val="24"/>
+        </w:rPr>
+      </w:pPr>
+      <w:r>
+        <w:rPr>
+          <w:rFonts w:asciiTheme="minorHAnsi" w:hAnsiTheme="minorHAnsi" w:cstheme="minorHAnsi"/>
+          <w:sz w:val="24"/>
+          <w:szCs w:val="24"/>
+        </w:rPr>
+        <w:t>h(94) = (3x94+5) mod 11 = 287 mod 11 = 1</w:t>
+      </w:r>
+    </w:p>
+    <w:p>
+      <w:pPr>
+        <w:pStyle w:val="p1"/>
+        <w:ind w:left="1440"/>
+        <w:rPr>
+          <w:rFonts w:asciiTheme="minorHAnsi" w:hAnsiTheme="minorHAnsi" w:cstheme="minorHAnsi"/>
+          <w:sz w:val="24"/>
+          <w:szCs w:val="24"/>
+        </w:rPr>
+      </w:pPr>
+      <w:r>
+        <w:rPr>
+          <w:rFonts w:asciiTheme="minorHAnsi" w:hAnsiTheme="minorHAnsi" w:cstheme="minorHAnsi"/>
+          <w:sz w:val="24"/>
+          <w:szCs w:val="24"/>
+        </w:rPr>
+        <w:t>h(11) = (3x11+5) mod 11 = 38 mod 11 = 5 -&gt; collision</w:t>
+      </w:r>
+    </w:p>
+    <w:p>
+      <w:pPr>
+        <w:pStyle w:val="p1"/>
+        <w:ind w:left="1440"/>
+        <w:rPr>
+          <w:rFonts w:asciiTheme="minorHAnsi" w:hAnsiTheme="minorHAnsi" w:cstheme="minorHAnsi"/>
+          <w:sz w:val="24"/>
+          <w:szCs w:val="24"/>
+        </w:rPr>
+      </w:pPr>
+      <w:r>
+        <w:rPr>
+          <w:rFonts w:asciiTheme="minorHAnsi" w:hAnsiTheme="minorHAnsi" w:cstheme="minorHAnsi"/>
+          <w:sz w:val="24"/>
+          <w:szCs w:val="24"/>
+        </w:rPr>
+        <w:tab/>
+        <w:t>(h(11)+f(1)) mod 11 = (5+1) mod 11 = 6 mod 11 = 6 -&gt; collision</w:t>
+      </w:r>
+    </w:p>
+    <w:p>
+      <w:pPr>
+        <w:pStyle w:val="p1"/>
+        <w:ind w:left="1440"/>
+        <w:rPr>
+          <w:rFonts w:asciiTheme="minorHAnsi" w:hAnsiTheme="minorHAnsi" w:cstheme="minorHAnsi"/>
+          <w:sz w:val="24"/>
+          <w:szCs w:val="24"/>
+        </w:rPr>
+      </w:pPr>
+      <w:r>
+        <w:rPr>
+          <w:rFonts w:asciiTheme="minorHAnsi" w:hAnsiTheme="minorHAnsi" w:cstheme="minorHAnsi"/>
+          <w:sz w:val="24"/>
+          <w:szCs w:val="24"/>
+        </w:rPr>
+        <w:tab/>
+        <w:t>(h(11)+f(2)) mod 11 = (5+2) mod 11 = 7 mod 11 = 7</w:t>
+      </w:r>
+    </w:p>
+    <w:p>
+      <w:pPr>
+        <w:pStyle w:val="p1"/>
+        <w:ind w:left="1440"/>
+        <w:rPr>
+          <w:rFonts w:asciiTheme="minorHAnsi" w:hAnsiTheme="minorHAnsi" w:cstheme="minorHAnsi"/>
+          <w:sz w:val="24"/>
+          <w:szCs w:val="24"/>
+        </w:rPr>
+      </w:pPr>
+      <w:r>
+        <w:rPr>
+          <w:rFonts w:asciiTheme="minorHAnsi" w:hAnsiTheme="minorHAnsi" w:cstheme="minorHAnsi"/>
+          <w:sz w:val="24"/>
+          <w:szCs w:val="24"/>
+        </w:rPr>
+        <w:t>h(39) = (</w:t>
+      </w:r>
+      <w:r>
+        <w:rPr>
+          <w:rFonts w:asciiTheme="minorHAnsi" w:hAnsiTheme="minorHAnsi" w:cstheme="minorHAnsi"/>
+          <w:sz w:val="24"/>
+          <w:szCs w:val="24"/>
+        </w:rPr>
+        <w:t>3x39+5</w:t>
+      </w:r>
+      <w:r>
+        <w:rPr>
+          <w:rFonts w:asciiTheme="minorHAnsi" w:hAnsiTheme="minorHAnsi" w:cstheme="minorHAnsi"/>
+          <w:sz w:val="24"/>
+          <w:szCs w:val="24"/>
+        </w:rPr>
+        <w:t>)</w:t>
+      </w:r>
+      <w:r>
+        <w:rPr>
+          <w:rFonts w:asciiTheme="minorHAnsi" w:hAnsiTheme="minorHAnsi" w:cstheme="minorHAnsi"/>
+          <w:sz w:val="24"/>
+          <w:szCs w:val="24"/>
+        </w:rPr>
+        <w:t xml:space="preserve"> mod 11 = 122 mod 11 = 1 -&gt; collision</w:t>
+      </w:r>
+    </w:p>
+    <w:p>
+      <w:pPr>
+        <w:pStyle w:val="p1"/>
+        <w:ind w:left="1440"/>
+        <w:rPr>
+          <w:rFonts w:asciiTheme="minorHAnsi" w:hAnsiTheme="minorHAnsi" w:cstheme="minorHAnsi"/>
+          <w:sz w:val="24"/>
+          <w:szCs w:val="24"/>
+        </w:rPr>
+      </w:pPr>
+      <w:r>
+        <w:rPr>
+          <w:rFonts w:asciiTheme="minorHAnsi" w:hAnsiTheme="minorHAnsi" w:cstheme="minorHAnsi"/>
+          <w:sz w:val="24"/>
+          <w:szCs w:val="24"/>
+        </w:rPr>
+        <w:tab/>
+        <w:t>(h(39)+f(1)) mod 11 = (1+1) mod 11 = 2 mod 11 =2</w:t>
+      </w:r>
+    </w:p>
+    <w:p>
+      <w:pPr>
+        <w:pStyle w:val="p1"/>
+        <w:ind w:left="1440"/>
+        <w:rPr>
+          <w:rFonts w:asciiTheme="minorHAnsi" w:hAnsiTheme="minorHAnsi" w:cstheme="minorHAnsi"/>
+          <w:sz w:val="24"/>
+          <w:szCs w:val="24"/>
+        </w:rPr>
+      </w:pPr>
+      <w:r>
+        <w:rPr>
+          <w:rFonts w:asciiTheme="minorHAnsi" w:hAnsiTheme="minorHAnsi" w:cstheme="minorHAnsi"/>
+          <w:sz w:val="24"/>
+          <w:szCs w:val="24"/>
+        </w:rPr>
+        <w:t>h(20) = (3x20+5) mod 11 = 65 mod 11 = 10</w:t>
+      </w:r>
+    </w:p>
+    <w:p>
+      <w:pPr>
+        <w:pStyle w:val="p1"/>
+        <w:ind w:left="1440"/>
+        <w:rPr>
+          <w:rFonts w:asciiTheme="minorHAnsi" w:hAnsiTheme="minorHAnsi" w:cstheme="minorHAnsi"/>
+          <w:sz w:val="24"/>
+          <w:szCs w:val="24"/>
+        </w:rPr>
+      </w:pPr>
+      <w:r>
+        <w:rPr>
+          <w:rFonts w:asciiTheme="minorHAnsi" w:hAnsiTheme="minorHAnsi" w:cstheme="minorHAnsi"/>
+          <w:sz w:val="24"/>
+          <w:szCs w:val="24"/>
+        </w:rPr>
+        <w:t>h(16) = (3x16+5) mod 11 = 53 mod 11 = 9 -&gt; collision</w:t>
+      </w:r>
+    </w:p>
+    <w:p>
+      <w:pPr>
+        <w:pStyle w:val="p1"/>
+        <w:ind w:left="1440"/>
+        <w:rPr>
+          <w:rFonts w:asciiTheme="minorHAnsi" w:hAnsiTheme="minorHAnsi" w:cstheme="minorHAnsi"/>
+          <w:sz w:val="24"/>
+          <w:szCs w:val="24"/>
+        </w:rPr>
+      </w:pPr>
+      <w:r>
+        <w:rPr>
+          <w:rFonts w:asciiTheme="minorHAnsi" w:hAnsiTheme="minorHAnsi" w:cstheme="minorHAnsi"/>
+          <w:sz w:val="24"/>
+          <w:szCs w:val="24"/>
+        </w:rPr>
+        <w:tab/>
+        <w:t>(h(16)+f(1)) mod 11 = (9+1) mod 11 = 10 mod 11 = 10 -&gt; collision</w:t>
+      </w:r>
+    </w:p>
+    <w:p>
+      <w:pPr>
+        <w:pStyle w:val="p1"/>
+        <w:ind w:left="1440"/>
+        <w:rPr>
+          <w:rFonts w:asciiTheme="minorHAnsi" w:hAnsiTheme="minorHAnsi" w:cstheme="minorHAnsi"/>
+          <w:sz w:val="24"/>
+          <w:szCs w:val="24"/>
+        </w:rPr>
+      </w:pPr>
+      <w:r>
+        <w:rPr>
+          <w:rFonts w:asciiTheme="minorHAnsi" w:hAnsiTheme="minorHAnsi" w:cstheme="minorHAnsi"/>
+          <w:sz w:val="24"/>
+          <w:szCs w:val="24"/>
+        </w:rPr>
+        <w:tab/>
+        <w:t>(h(16)+f(</w:t>
+      </w:r>
+      <w:r>
+        <w:rPr>
+          <w:rFonts w:asciiTheme="minorHAnsi" w:hAnsiTheme="minorHAnsi" w:cstheme="minorHAnsi"/>
+          <w:sz w:val="24"/>
+          <w:szCs w:val="24"/>
+        </w:rPr>
+        <w:t>2</w:t>
+      </w:r>
+      <w:r>
+        <w:rPr>
+          <w:rFonts w:asciiTheme="minorHAnsi" w:hAnsiTheme="minorHAnsi" w:cstheme="minorHAnsi"/>
+          <w:sz w:val="24"/>
+          <w:szCs w:val="24"/>
+        </w:rPr>
+        <w:t>)) mod 11 = (9+</w:t>
+      </w:r>
+      <w:r>
+        <w:rPr>
+          <w:rFonts w:asciiTheme="minorHAnsi" w:hAnsiTheme="minorHAnsi" w:cstheme="minorHAnsi"/>
+          <w:sz w:val="24"/>
+          <w:szCs w:val="24"/>
+        </w:rPr>
+        <w:t>2</w:t>
+      </w:r>
+      <w:r>
+        <w:rPr>
+          <w:rFonts w:asciiTheme="minorHAnsi" w:hAnsiTheme="minorHAnsi" w:cstheme="minorHAnsi"/>
+          <w:sz w:val="24"/>
+          <w:szCs w:val="24"/>
+        </w:rPr>
+        <w:t>) mod 11 = 1</w:t>
+      </w:r>
+      <w:r>
+        <w:rPr>
+          <w:rFonts w:asciiTheme="minorHAnsi" w:hAnsiTheme="minorHAnsi" w:cstheme="minorHAnsi"/>
+          <w:sz w:val="24"/>
+          <w:szCs w:val="24"/>
+        </w:rPr>
+        <w:t>1</w:t>
+      </w:r>
+      <w:r>
+        <w:rPr>
+          <w:rFonts w:asciiTheme="minorHAnsi" w:hAnsiTheme="minorHAnsi" w:cstheme="minorHAnsi"/>
+          <w:sz w:val="24"/>
+          <w:szCs w:val="24"/>
+        </w:rPr>
+        <w:t xml:space="preserve"> mod 11 = 0 -&gt; collision</w:t>
+      </w:r>
+    </w:p>
+    <w:p>
+      <w:pPr>
+        <w:pStyle w:val="p1"/>
+        <w:ind w:left="1440"/>
+        <w:rPr>
+          <w:rFonts w:asciiTheme="minorHAnsi" w:hAnsiTheme="minorHAnsi" w:cstheme="minorHAnsi"/>
+          <w:sz w:val="24"/>
+          <w:szCs w:val="24"/>
+        </w:rPr>
+      </w:pPr>
+      <w:r>
+        <w:rPr>
+          <w:rFonts w:asciiTheme="minorHAnsi" w:hAnsiTheme="minorHAnsi" w:cstheme="minorHAnsi"/>
+          <w:sz w:val="24"/>
+          <w:szCs w:val="24"/>
+        </w:rPr>
+        <w:tab/>
+        <w:t>(h(16)+f(</w:t>
+      </w:r>
+      <w:r>
+        <w:rPr>
+          <w:rFonts w:asciiTheme="minorHAnsi" w:hAnsiTheme="minorHAnsi" w:cstheme="minorHAnsi"/>
+          <w:sz w:val="24"/>
+          <w:szCs w:val="24"/>
+        </w:rPr>
+        <w:t>3</w:t>
+      </w:r>
+      <w:r>
+        <w:rPr>
+          <w:rFonts w:asciiTheme="minorHAnsi" w:hAnsiTheme="minorHAnsi" w:cstheme="minorHAnsi"/>
+          <w:sz w:val="24"/>
+          <w:szCs w:val="24"/>
+        </w:rPr>
+        <w:t>)) mod 11 = (9+</w:t>
+      </w:r>
+      <w:r>
+        <w:rPr>
+          <w:rFonts w:asciiTheme="minorHAnsi" w:hAnsiTheme="minorHAnsi" w:cstheme="minorHAnsi"/>
+          <w:sz w:val="24"/>
+          <w:szCs w:val="24"/>
+        </w:rPr>
+        <w:t>3</w:t>
+      </w:r>
+      <w:r>
+        <w:rPr>
+          <w:rFonts w:asciiTheme="minorHAnsi" w:hAnsiTheme="minorHAnsi" w:cstheme="minorHAnsi"/>
+          <w:sz w:val="24"/>
+          <w:szCs w:val="24"/>
+        </w:rPr>
+        <w:t>) mod 11 = 1</w:t>
+      </w:r>
+      <w:r>
+        <w:rPr>
+          <w:rFonts w:asciiTheme="minorHAnsi" w:hAnsiTheme="minorHAnsi" w:cstheme="minorHAnsi"/>
+          <w:sz w:val="24"/>
+          <w:szCs w:val="24"/>
+        </w:rPr>
+        <w:t>2</w:t>
+      </w:r>
+      <w:r>
+        <w:rPr>
+          <w:rFonts w:asciiTheme="minorHAnsi" w:hAnsiTheme="minorHAnsi" w:cstheme="minorHAnsi"/>
+          <w:sz w:val="24"/>
+          <w:szCs w:val="24"/>
+        </w:rPr>
+        <w:t xml:space="preserve"> mod 11 = 1 -&gt; collision</w:t>
+      </w:r>
+    </w:p>
+    <w:p>
+      <w:pPr>
+        <w:pStyle w:val="p1"/>
+        <w:ind w:left="1440"/>
+        <w:rPr>
+          <w:rFonts w:asciiTheme="minorHAnsi" w:hAnsiTheme="minorHAnsi" w:cstheme="minorHAnsi"/>
+          <w:sz w:val="24"/>
+          <w:szCs w:val="24"/>
+        </w:rPr>
+      </w:pPr>
+      <w:r>
+        <w:rPr>
+          <w:rFonts w:asciiTheme="minorHAnsi" w:hAnsiTheme="minorHAnsi" w:cstheme="minorHAnsi"/>
+          <w:sz w:val="24"/>
+          <w:szCs w:val="24"/>
+        </w:rPr>
+        <w:tab/>
+        <w:t>(h(16)+f(</w:t>
+      </w:r>
+      <w:r>
+        <w:rPr>
+          <w:rFonts w:asciiTheme="minorHAnsi" w:hAnsiTheme="minorHAnsi" w:cstheme="minorHAnsi"/>
+          <w:sz w:val="24"/>
+          <w:szCs w:val="24"/>
+        </w:rPr>
+        <w:t>4</w:t>
+      </w:r>
+      <w:r>
+        <w:rPr>
+          <w:rFonts w:asciiTheme="minorHAnsi" w:hAnsiTheme="minorHAnsi" w:cstheme="minorHAnsi"/>
+          <w:sz w:val="24"/>
+          <w:szCs w:val="24"/>
+        </w:rPr>
+        <w:t>)) mod 11 = (9+</w:t>
+      </w:r>
+      <w:r>
+        <w:rPr>
+          <w:rFonts w:asciiTheme="minorHAnsi" w:hAnsiTheme="minorHAnsi" w:cstheme="minorHAnsi"/>
+          <w:sz w:val="24"/>
+          <w:szCs w:val="24"/>
+        </w:rPr>
+        <w:t>4</w:t>
+      </w:r>
+      <w:r>
+        <w:rPr>
+          <w:rFonts w:asciiTheme="minorHAnsi" w:hAnsiTheme="minorHAnsi" w:cstheme="minorHAnsi"/>
+          <w:sz w:val="24"/>
+          <w:szCs w:val="24"/>
+        </w:rPr>
+        <w:t>) mod 11 = 1</w:t>
+      </w:r>
+      <w:r>
+        <w:rPr>
+          <w:rFonts w:asciiTheme="minorHAnsi" w:hAnsiTheme="minorHAnsi" w:cstheme="minorHAnsi"/>
+          <w:sz w:val="24"/>
+          <w:szCs w:val="24"/>
+        </w:rPr>
+        <w:t>3</w:t>
+      </w:r>
+      <w:r>
+        <w:rPr>
+          <w:rFonts w:asciiTheme="minorHAnsi" w:hAnsiTheme="minorHAnsi" w:cstheme="minorHAnsi"/>
+          <w:sz w:val="24"/>
+          <w:szCs w:val="24"/>
+        </w:rPr>
+        <w:t xml:space="preserve"> mod 11 = </w:t>
+      </w:r>
+      <w:r>
+        <w:rPr>
+          <w:rFonts w:asciiTheme="minorHAnsi" w:hAnsiTheme="minorHAnsi" w:cstheme="minorHAnsi"/>
+          <w:sz w:val="24"/>
+          <w:szCs w:val="24"/>
+        </w:rPr>
+        <w:t>2 -</w:t>
+      </w:r>
+      <w:r>
+        <w:rPr>
+          <w:rFonts w:asciiTheme="minorHAnsi" w:hAnsiTheme="minorHAnsi" w:cstheme="minorHAnsi"/>
+          <w:sz w:val="24"/>
+          <w:szCs w:val="24"/>
+        </w:rPr>
+        <w:t>&gt; collision</w:t>
+      </w:r>
+    </w:p>
+    <w:p>
+      <w:pPr>
+        <w:pStyle w:val="p1"/>
+        <w:ind w:left="1440"/>
+        <w:rPr>
+          <w:rFonts w:asciiTheme="minorHAnsi" w:hAnsiTheme="minorHAnsi" w:cstheme="minorHAnsi"/>
+          <w:sz w:val="24"/>
+          <w:szCs w:val="24"/>
+        </w:rPr>
+      </w:pPr>
+      <w:r>
+        <w:rPr>
+          <w:rFonts w:asciiTheme="minorHAnsi" w:hAnsiTheme="minorHAnsi" w:cstheme="minorHAnsi"/>
+          <w:sz w:val="24"/>
+          <w:szCs w:val="24"/>
+        </w:rPr>
+        <w:tab/>
+        <w:t>(h(16)+f(</w:t>
+      </w:r>
+      <w:r>
+        <w:rPr>
+          <w:rFonts w:asciiTheme="minorHAnsi" w:hAnsiTheme="minorHAnsi" w:cstheme="minorHAnsi"/>
+          <w:sz w:val="24"/>
+          <w:szCs w:val="24"/>
+        </w:rPr>
+        <w:t>5</w:t>
+      </w:r>
+      <w:r>
+        <w:rPr>
+          <w:rFonts w:asciiTheme="minorHAnsi" w:hAnsiTheme="minorHAnsi" w:cstheme="minorHAnsi"/>
+          <w:sz w:val="24"/>
+          <w:szCs w:val="24"/>
+        </w:rPr>
+        <w:t>)) mod 11 = (9+</w:t>
+      </w:r>
+      <w:r>
+        <w:rPr>
+          <w:rFonts w:asciiTheme="minorHAnsi" w:hAnsiTheme="minorHAnsi" w:cstheme="minorHAnsi"/>
+          <w:sz w:val="24"/>
+          <w:szCs w:val="24"/>
+        </w:rPr>
+        <w:t>5</w:t>
+      </w:r>
+      <w:r>
+        <w:rPr>
+          <w:rFonts w:asciiTheme="minorHAnsi" w:hAnsiTheme="minorHAnsi" w:cstheme="minorHAnsi"/>
+          <w:sz w:val="24"/>
+          <w:szCs w:val="24"/>
+        </w:rPr>
+        <w:t>) mod 11 = 1</w:t>
+      </w:r>
+      <w:r>
+        <w:rPr>
+          <w:rFonts w:asciiTheme="minorHAnsi" w:hAnsiTheme="minorHAnsi" w:cstheme="minorHAnsi"/>
+          <w:sz w:val="24"/>
+          <w:szCs w:val="24"/>
+        </w:rPr>
+        <w:t>4</w:t>
+      </w:r>
+      <w:r>
+        <w:rPr>
+          <w:rFonts w:asciiTheme="minorHAnsi" w:hAnsiTheme="minorHAnsi" w:cstheme="minorHAnsi"/>
+          <w:sz w:val="24"/>
+          <w:szCs w:val="24"/>
+        </w:rPr>
+        <w:t xml:space="preserve"> mod 11 = </w:t>
+      </w:r>
+      <w:r>
+        <w:rPr>
+          <w:rFonts w:asciiTheme="minorHAnsi" w:hAnsiTheme="minorHAnsi" w:cstheme="minorHAnsi"/>
+          <w:sz w:val="24"/>
+          <w:szCs w:val="24"/>
+        </w:rPr>
+        <w:t>3</w:t>
+      </w:r>
+      <w:r>
+        <w:rPr>
+          <w:rFonts w:asciiTheme="minorHAnsi" w:hAnsiTheme="minorHAnsi" w:cstheme="minorHAnsi"/>
+          <w:sz w:val="24"/>
+          <w:szCs w:val="24"/>
+        </w:rPr>
+        <w:t xml:space="preserve"> -&gt; collision</w:t>
+      </w:r>
+      <w:r>
+        <w:rPr>
+          <w:rFonts w:asciiTheme="minorHAnsi" w:hAnsiTheme="minorHAnsi" w:cstheme="minorHAnsi"/>
+          <w:sz w:val="24"/>
+          <w:szCs w:val="24"/>
+        </w:rPr>
+        <w:t xml:space="preserve"> </w:t>
+      </w:r>
+    </w:p>
+    <w:p>
+      <w:pPr>
+        <w:pStyle w:val="p1"/>
+        <w:ind w:left="1440"/>
+        <w:rPr>
+          <w:rFonts w:asciiTheme="minorHAnsi" w:hAnsiTheme="minorHAnsi" w:cstheme="minorHAnsi"/>
+          <w:sz w:val="24"/>
+          <w:szCs w:val="24"/>
+        </w:rPr>
+      </w:pPr>
+      <w:r>
+        <w:rPr>
+          <w:rFonts w:asciiTheme="minorHAnsi" w:hAnsiTheme="minorHAnsi" w:cstheme="minorHAnsi"/>
+          <w:sz w:val="24"/>
+          <w:szCs w:val="24"/>
+        </w:rPr>
+        <w:t>h(</w:t>
+      </w:r>
+      <w:r>
+        <w:rPr>
+          <w:rFonts w:asciiTheme="minorHAnsi" w:hAnsiTheme="minorHAnsi" w:cstheme="minorHAnsi"/>
+          <w:sz w:val="24"/>
+          <w:szCs w:val="24"/>
+        </w:rPr>
+        <w:t>5</w:t>
+      </w:r>
+      <w:r>
+        <w:rPr>
+          <w:rFonts w:asciiTheme="minorHAnsi" w:hAnsiTheme="minorHAnsi" w:cstheme="minorHAnsi"/>
+          <w:sz w:val="24"/>
+          <w:szCs w:val="24"/>
+        </w:rPr>
+        <w:t>) = (3x</w:t>
+      </w:r>
+      <w:r>
+        <w:rPr>
+          <w:rFonts w:asciiTheme="minorHAnsi" w:hAnsiTheme="minorHAnsi" w:cstheme="minorHAnsi"/>
+          <w:sz w:val="24"/>
+          <w:szCs w:val="24"/>
+        </w:rPr>
+        <w:t>5</w:t>
+      </w:r>
+      <w:r>
+        <w:rPr>
+          <w:rFonts w:asciiTheme="minorHAnsi" w:hAnsiTheme="minorHAnsi" w:cstheme="minorHAnsi"/>
+          <w:sz w:val="24"/>
+          <w:szCs w:val="24"/>
+        </w:rPr>
+        <w:t xml:space="preserve">+5) mod 11 = </w:t>
+      </w:r>
+      <w:r>
+        <w:rPr>
+          <w:rFonts w:asciiTheme="minorHAnsi" w:hAnsiTheme="minorHAnsi" w:cstheme="minorHAnsi"/>
+          <w:sz w:val="24"/>
+          <w:szCs w:val="24"/>
+        </w:rPr>
+        <w:t>20</w:t>
+      </w:r>
+      <w:r>
+        <w:rPr>
+          <w:rFonts w:asciiTheme="minorHAnsi" w:hAnsiTheme="minorHAnsi" w:cstheme="minorHAnsi"/>
+          <w:sz w:val="24"/>
+          <w:szCs w:val="24"/>
+        </w:rPr>
+        <w:t xml:space="preserve"> mod 11 = 9 -&gt; collision</w:t>
+      </w:r>
+      <w:bookmarkStart w:id="0" w:name="_GoBack"/>
+      <w:bookmarkEnd w:id="0"/>
+      <w:r>
+        <w:rPr>
+          <w:rFonts w:asciiTheme="minorHAnsi" w:hAnsiTheme="minorHAnsi" w:cstheme="minorHAnsi"/>
+          <w:sz w:val="24"/>
+          <w:szCs w:val="24"/>
+        </w:rPr>
+        <w:tab/>
+      </w:r>
+    </w:p>
+    <w:p>
+      <w:pPr>
+        <w:pStyle w:val="p1"/>
+        <w:ind w:left="1440"/>
+        <w:rPr>
+          <w:rFonts w:asciiTheme="minorHAnsi" w:hAnsiTheme="minorHAnsi" w:cstheme="minorHAnsi"/>
+          <w:sz w:val="24"/>
+          <w:szCs w:val="24"/>
+        </w:rPr>
+      </w:pPr>
+      <w:r>
+        <w:rPr>
+          <w:rFonts w:asciiTheme="minorHAnsi" w:hAnsiTheme="minorHAnsi" w:cstheme="minorHAnsi"/>
+          <w:sz w:val="24"/>
+          <w:szCs w:val="24"/>
+        </w:rPr>
+        <w:tab/>
+        <w:t>(h(16)+f(1)) mod 11 = (9+1) mod 11 = 10 mod 11 = 10 -&gt; collision</w:t>
+      </w:r>
+    </w:p>
+    <w:p>
+      <w:pPr>
+        <w:pStyle w:val="p1"/>
+        <w:ind w:left="1440"/>
+        <w:rPr>
+          <w:rFonts w:asciiTheme="minorHAnsi" w:hAnsiTheme="minorHAnsi" w:cstheme="minorHAnsi"/>
+          <w:sz w:val="24"/>
+          <w:szCs w:val="24"/>
+        </w:rPr>
+      </w:pPr>
+      <w:r>
+        <w:rPr>
+          <w:rFonts w:asciiTheme="minorHAnsi" w:hAnsiTheme="minorHAnsi" w:cstheme="minorHAnsi"/>
+          <w:sz w:val="24"/>
+          <w:szCs w:val="24"/>
+        </w:rPr>
+        <w:tab/>
+        <w:t>(h(16)+f(2)) mod 11 = (9+2) mod 11 = 11 mod 11 = 0 -&gt; collision</w:t>
+      </w:r>
+    </w:p>
+    <w:p>
+      <w:pPr>
+        <w:pStyle w:val="p1"/>
+        <w:ind w:left="1440"/>
+        <w:rPr>
+          <w:rFonts w:asciiTheme="minorHAnsi" w:hAnsiTheme="minorHAnsi" w:cstheme="minorHAnsi"/>
+          <w:sz w:val="24"/>
+          <w:szCs w:val="24"/>
+        </w:rPr>
+      </w:pPr>
+      <w:r>
+        <w:rPr>
+          <w:rFonts w:asciiTheme="minorHAnsi" w:hAnsiTheme="minorHAnsi" w:cstheme="minorHAnsi"/>
+          <w:sz w:val="24"/>
+          <w:szCs w:val="24"/>
+        </w:rPr>
+        <w:tab/>
+        <w:t>(h(16)+f(3)) mod 11 = (9+3) mod 11 = 12 mod 11 = 1 -&gt; collision</w:t>
+      </w:r>
+    </w:p>
+    <w:p>
+      <w:pPr>
+        <w:pStyle w:val="p1"/>
+        <w:ind w:left="1440"/>
+        <w:rPr>
+          <w:rFonts w:asciiTheme="minorHAnsi" w:hAnsiTheme="minorHAnsi" w:cstheme="minorHAnsi"/>
+          <w:sz w:val="24"/>
+          <w:szCs w:val="24"/>
+        </w:rPr>
+      </w:pPr>
+      <w:r>
+        <w:rPr>
+          <w:rFonts w:asciiTheme="minorHAnsi" w:hAnsiTheme="minorHAnsi" w:cstheme="minorHAnsi"/>
+          <w:sz w:val="24"/>
+          <w:szCs w:val="24"/>
+        </w:rPr>
+        <w:tab/>
+        <w:t>(h(16)+f(4)) mod 11 = (9+4) mod 11 = 13 mod 11 = 2 -&gt; collision</w:t>
+      </w:r>
+    </w:p>
+    <w:p>
+      <w:pPr>
+        <w:pStyle w:val="p1"/>
+        <w:ind w:left="1440"/>
+        <w:rPr>
+          <w:rFonts w:asciiTheme="minorHAnsi" w:hAnsiTheme="minorHAnsi" w:cstheme="minorHAnsi"/>
+          <w:sz w:val="24"/>
+          <w:szCs w:val="24"/>
+        </w:rPr>
+      </w:pPr>
+      <w:r>
+        <w:rPr>
+          <w:rFonts w:asciiTheme="minorHAnsi" w:hAnsiTheme="minorHAnsi" w:cstheme="minorHAnsi"/>
+          <w:sz w:val="24"/>
+          <w:szCs w:val="24"/>
+        </w:rPr>
+        <w:tab/>
+        <w:t>(h(16)+f(5)) mod 11 = (9+5) mod 11 = 14 mod 11 = 3 -&gt; collision</w:t>
+      </w:r>
+      <w:r>
+        <w:rPr>
+          <w:rFonts w:asciiTheme="minorHAnsi" w:hAnsiTheme="minorHAnsi" w:cstheme="minorHAnsi"/>
+          <w:sz w:val="24"/>
+          <w:szCs w:val="24"/>
+        </w:rPr>
+        <w:t xml:space="preserve"> </w:t>
+      </w:r>
+    </w:p>
+    <w:p>
+      <w:pPr>
+        <w:pStyle w:val="p1"/>
+        <w:ind w:left="1440"/>
+        <w:rPr>
+          <w:rFonts w:asciiTheme="minorHAnsi" w:hAnsiTheme="minorHAnsi" w:cstheme="minorHAnsi"/>
+          <w:sz w:val="24"/>
+          <w:szCs w:val="24"/>
+        </w:rPr>
+      </w:pPr>
+    </w:p>
+    <w:p>
+      <w:pPr>
+        <w:pStyle w:val="p1"/>
+        <w:ind w:left="1440"/>
+        <w:rPr>
+          <w:rFonts w:asciiTheme="minorHAnsi" w:hAnsiTheme="minorHAnsi" w:cstheme="minorHAnsi"/>
+          <w:sz w:val="24"/>
+          <w:szCs w:val="24"/>
+        </w:rPr>
+      </w:pPr>
+    </w:p>
+    <w:p>
+      <w:pPr>
+        <w:pStyle w:val="p1"/>
+        <w:ind w:left="1440"/>
+        <w:rPr>
+          <w:rFonts w:asciiTheme="minorHAnsi" w:hAnsiTheme="minorHAnsi" w:cstheme="minorHAnsi"/>
+          <w:sz w:val="24"/>
+          <w:szCs w:val="24"/>
+        </w:rPr>
+      </w:pPr>
+    </w:p>
+    <w:p>
+      <w:pPr>
+        <w:pStyle w:val="p1"/>
+        <w:ind w:left="1440"/>
+        <w:rPr>
+          <w:rFonts w:asciiTheme="minorHAnsi" w:hAnsiTheme="minorHAnsi" w:cstheme="minorHAnsi"/>
+          <w:sz w:val="24"/>
+          <w:szCs w:val="24"/>
+        </w:rPr>
+      </w:pPr>
+    </w:p>
+    <w:p>
+      <w:pPr>
+        <w:pStyle w:val="p1"/>
+        <w:ind w:left="1440"/>
+        <w:rPr>
+          <w:rFonts w:asciiTheme="minorHAnsi" w:hAnsiTheme="minorHAnsi" w:cstheme="minorHAnsi"/>
+          <w:sz w:val="24"/>
+          <w:szCs w:val="24"/>
+        </w:rPr>
+      </w:pPr>
+    </w:p>
+    <w:p>
+      <w:pPr>
+        <w:pStyle w:val="p1"/>
+        <w:ind w:left="1440"/>
+        <w:rPr>
+          <w:rFonts w:asciiTheme="minorHAnsi" w:hAnsiTheme="minorHAnsi" w:cstheme="minorHAnsi"/>
+          <w:sz w:val="24"/>
+          <w:szCs w:val="24"/>
+        </w:rPr>
+      </w:pPr>
+    </w:p>
+    <w:p>
+      <w:pPr>
+        <w:pStyle w:val="p1"/>
+        <w:ind w:left="1440"/>
+        <w:rPr>
+          <w:rFonts w:asciiTheme="minorHAnsi" w:hAnsiTheme="minorHAnsi" w:cstheme="minorHAnsi"/>
+          <w:sz w:val="24"/>
+          <w:szCs w:val="24"/>
+        </w:rPr>
+      </w:pPr>
+    </w:p>
+    <w:p>
+      <w:pPr>
+        <w:pStyle w:val="p1"/>
+        <w:ind w:left="1440"/>
+        <w:rPr>
+          <w:rFonts w:asciiTheme="minorHAnsi" w:hAnsiTheme="minorHAnsi" w:cstheme="minorHAnsi"/>
+          <w:sz w:val="24"/>
+          <w:szCs w:val="24"/>
+        </w:rPr>
+      </w:pPr>
+    </w:p>
+    <w:p>
+      <w:pPr>
+        <w:pStyle w:val="p1"/>
         <w:numPr>
           <w:ilvl w:val="0"/>
           <w:numId w:val="8"/>
@@ -1003,7 +1994,6 @@
           <w:sz w:val="24"/>
           <w:szCs w:val="24"/>
         </w:rPr>
-        <w:lastRenderedPageBreak/>
         <w:t>Binary Search Trees</w:t>
       </w:r>
       <w:r>
@@ -1801,6 +2791,7 @@
           <w:sz w:val="24"/>
           <w:szCs w:val="24"/>
         </w:rPr>
+        <w:lastRenderedPageBreak/>
         <w:t xml:space="preserve">Show the </w:t>
       </w:r>
       <w:r>
@@ -1843,8 +2834,6 @@
         </w:rPr>
         <w:t xml:space="preserve"> algorithm, respectively. The input graph is attached as follows.</w:t>
       </w:r>
-      <w:bookmarkStart w:id="0" w:name="_GoBack"/>
-      <w:bookmarkEnd w:id="0"/>
     </w:p>
     <w:p>
       <w:pPr>
@@ -5475,7 +6464,7 @@
 </file>
 
 <file path=customXml/itemProps1.xml><?xml version="1.0" encoding="utf-8"?>
-<ds:datastoreItem xmlns:ds="http://schemas.openxmlformats.org/officeDocument/2006/customXml" ds:itemID="{20167FA5-0473-1A4D-8320-7D9DD7567578}">
+<ds:datastoreItem xmlns:ds="http://schemas.openxmlformats.org/officeDocument/2006/customXml" ds:itemID="{BE5D91CF-1D7D-474F-9EA6-FA524BC6EBE2}">
   <ds:schemaRefs>
     <ds:schemaRef ds:uri="http://schemas.openxmlformats.org/officeDocument/2006/bibliography"/>
   </ds:schemaRefs>

</xml_diff>